<commit_message>
finish the temp extraction
</commit_message>
<xml_diff>
--- a/CAWeather.docx
+++ b/CAWeather.docx
@@ -52,25 +52,106 @@
     </w:p>
     <w:p>
       <w:pPr>
+        <w:pStyle w:val="SourceCode"/>
+      </w:pPr>
+      <w:r>
+        <w:rPr>
+          <w:rStyle w:val="KeywordTok"/>
+        </w:rPr>
+        <w:t xml:space="preserve">plot</w:t>
+      </w:r>
+      <w:r>
+        <w:rPr>
+          <w:rStyle w:val="NormalTok"/>
+        </w:rPr>
+        <w:t xml:space="preserve">(zmw_ward)</w:t>
+      </w:r>
+    </w:p>
+    <w:p>
+      <w:pPr>
+        <w:pStyle w:val="FirstParagraph"/>
+      </w:pPr>
+      <w:r>
+        <w:drawing>
+          <wp:inline>
+            <wp:extent cx="5334000" cy="5334000"/>
+            <wp:effectExtent b="0" l="0" r="0" t="0"/>
+            <wp:docPr descr="" title="" id="1" name="Picture"/>
+            <a:graphic>
+              <a:graphicData uri="http://schemas.openxmlformats.org/drawingml/2006/picture">
+                <pic:pic>
+                  <pic:nvPicPr>
+                    <pic:cNvPr descr="CAWeather_files/figure-docx/unnamed-chunk-3-1.png" id="0" name="Picture"/>
+                    <pic:cNvPicPr>
+                      <a:picLocks noChangeArrowheads="1" noChangeAspect="1"/>
+                    </pic:cNvPicPr>
+                  </pic:nvPicPr>
+                  <pic:blipFill>
+                    <a:blip r:embed="rId21"/>
+                    <a:stretch>
+                      <a:fillRect/>
+                    </a:stretch>
+                  </pic:blipFill>
+                  <pic:spPr bwMode="auto">
+                    <a:xfrm>
+                      <a:off x="0" y="0"/>
+                      <a:ext cx="5334000" cy="5334000"/>
+                    </a:xfrm>
+                    <a:prstGeom prst="rect">
+                      <a:avLst/>
+                    </a:prstGeom>
+                    <a:noFill/>
+                    <a:ln w="9525">
+                      <a:noFill/>
+                      <a:headEnd/>
+                      <a:tailEnd/>
+                    </a:ln>
+                  </pic:spPr>
+                </pic:pic>
+              </a:graphicData>
+            </a:graphic>
+          </wp:inline>
+        </w:drawing>
+      </w:r>
+      <w:r>
+        <w:t xml:space="preserve"> </w:t>
+      </w:r>
+      <w:r>
+        <w:t xml:space="preserve">## Daily temperature (min and max) for each ward (1970/01/01- 2018/04/28)</w:t>
+      </w:r>
+    </w:p>
+    <w:p>
+      <w:pPr>
+        <w:pStyle w:val="BodyText"/>
+      </w:pPr>
+      <w:r>
+        <w:t xml:space="preserve">Dataset extracted from African Drought Monitor (using extract_afm.R), see temp_min.csv and temp_max.csv</w:t>
+      </w:r>
+    </w:p>
+    <w:p>
+      <w:pPr>
         <w:pStyle w:val="Heading2"/>
       </w:pPr>
-      <w:bookmarkStart w:id="21" w:name="section"/>
-      <w:bookmarkEnd w:id="21"/>
+      <w:bookmarkStart w:id="22" w:name="daily-rainfall-for-each-ward-19810101--20180428"/>
+      <w:bookmarkEnd w:id="22"/>
+      <w:r>
+        <w:t xml:space="preserve">Daily rainfall for each ward (1981/01/01- 2018/04/28)</w:t>
+      </w:r>
     </w:p>
     <w:p>
       <w:pPr>
         <w:pStyle w:val="FirstParagraph"/>
       </w:pPr>
       <w:r>
-        <w:t xml:space="preserve">Daily temperature data for each ward going back as far as possible. If he uses the ECMWF, those go back to 1980.</w:t>
+        <w:t xml:space="preserve">Dataset extracted from CHIRPS (using daily_rain_zmw.R), see daily_rain.csv</w:t>
       </w:r>
     </w:p>
     <w:p>
       <w:pPr>
         <w:pStyle w:val="Heading2"/>
       </w:pPr>
-      <w:bookmarkStart w:id="22" w:name="daily-temperatures-for-each-ward-for-the-growing-season-october-to-june-starting-in-october-2007-and-ending-in-june-2011."/>
-      <w:bookmarkEnd w:id="22"/>
+      <w:bookmarkStart w:id="23" w:name="daily-temperatures-for-each-ward-for-the-growing-season-october-to-june-starting-in-october-2007-and-ending-in-june-2011."/>
+      <w:bookmarkEnd w:id="23"/>
       <w:r>
         <w:t xml:space="preserve">daily temperatures for each ward for the growing season (October to June) starting in October 2007 and ending in June 2011.</w:t>
       </w:r>
@@ -79,8 +160,8 @@
       <w:pPr>
         <w:pStyle w:val="Heading2"/>
       </w:pPr>
-      <w:bookmarkStart w:id="23" w:name="rainfall-maps-chirps-daily-rainfall-data-for-the-entire-country-calculate-cumulative-seasonal-rainfall"/>
-      <w:bookmarkEnd w:id="23"/>
+      <w:bookmarkStart w:id="24" w:name="rainfall-maps-chirps-daily-rainfall-data-for-the-entire-country-calculate-cumulative-seasonal-rainfall"/>
+      <w:bookmarkEnd w:id="24"/>
       <w:r>
         <w:t xml:space="preserve">4 Rainfall Maps (CHIRPS daily rainfall data for the entire country, calculate cumulative seasonal rainfall )</w:t>
       </w:r>
@@ -179,26 +260,48 @@
         <w:t xml:space="preserve"> </w:t>
       </w:r>
       <w:r>
-        <w:t xml:space="preserve">map for cumulative season rainfall for all of Zimbabwe.</w:t>
+        <w:t xml:space="preserve">map for cumulative season rainfall, lay over the outlines of the surveyed wards on the</w:t>
       </w:r>
       <w:r>
         <w:t xml:space="preserve"> </w:t>
       </w:r>
       <w:r>
-        <w:t xml:space="preserve">He should be able to find a polygon layer for wards in Zimbabwe online.</w:t>
-      </w:r>
-    </w:p>
-    <w:p>
-      <w:pPr>
-        <w:pStyle w:val="BodyText"/>
-      </w:pPr>
-      <w:r>
-        <w:t xml:space="preserve">lay over the outlines of the surveyed wards on the</w:t>
+        <w:t xml:space="preserve">“</w:t>
+      </w:r>
+      <w:r>
+        <w:t xml:space="preserve">heat</w:t>
+      </w:r>
+      <w:r>
+        <w:t xml:space="preserve">”</w:t>
       </w:r>
       <w:r>
         <w:t xml:space="preserve"> </w:t>
       </w:r>
       <w:r>
+        <w:t xml:space="preserve">map.</w:t>
+      </w:r>
+    </w:p>
+    <w:p>
+      <w:pPr>
+        <w:pStyle w:val="Heading2"/>
+      </w:pPr>
+      <w:bookmarkStart w:id="25" w:name="temperature-maps-gdd-and-mean-temperature"/>
+      <w:bookmarkEnd w:id="25"/>
+      <w:r>
+        <w:t xml:space="preserve">4 Temperature Maps (Gdd and mean temperature)</w:t>
+      </w:r>
+    </w:p>
+    <w:p>
+      <w:pPr>
+        <w:pStyle w:val="FirstParagraph"/>
+      </w:pPr>
+      <w:r>
+        <w:t xml:space="preserve">create a</w:t>
+      </w:r>
+      <w:r>
+        <w:t xml:space="preserve"> </w:t>
+      </w:r>
+      <w:r>
         <w:t xml:space="preserve">“</w:t>
       </w:r>
       <w:r>
@@ -211,17 +314,25 @@
         <w:t xml:space="preserve"> </w:t>
       </w:r>
       <w:r>
+        <w:t xml:space="preserve">map for cumulative season rainfall, lay over the outlines of the surveyed wards on the</w:t>
+      </w:r>
+      <w:r>
+        <w:t xml:space="preserve"> </w:t>
+      </w:r>
+      <w:r>
+        <w:t xml:space="preserve">“</w:t>
+      </w:r>
+      <w:r>
+        <w:t xml:space="preserve">heat</w:t>
+      </w:r>
+      <w:r>
+        <w:t xml:space="preserve">”</w:t>
+      </w:r>
+      <w:r>
+        <w:t xml:space="preserve"> </w:t>
+      </w:r>
+      <w:r>
         <w:t xml:space="preserve">map.</w:t>
-      </w:r>
-    </w:p>
-    <w:p>
-      <w:pPr>
-        <w:pStyle w:val="Heading2"/>
-      </w:pPr>
-      <w:bookmarkStart w:id="24" w:name="temperature-maps-gdd"/>
-      <w:bookmarkEnd w:id="24"/>
-      <w:r>
-        <w:t xml:space="preserve">4 Temperature Maps (Gdd)</w:t>
       </w:r>
     </w:p>
     <w:sectPr/>
@@ -332,7 +443,7 @@
     </w:lvl>
   </w:abstractNum>
   <w:abstractNum w:abstractNumId="990">
-    <w:nsid w:val="d091037a"/>
+    <w:nsid w:val="f67f31d2"/>
     <w:multiLevelType w:val="multilevel"/>
     <w:lvl w:ilvl="0">
       <w:numFmt w:val="bullet"/>
@@ -413,7 +524,7 @@
     </w:lvl>
   </w:abstractNum>
   <w:abstractNum w:abstractNumId="99711">
-    <w:nsid w:val="fc30724d"/>
+    <w:nsid w:val="472acbaa"/>
     <w:multiLevelType w:val="multilevel"/>
     <w:lvl w:ilvl="0">
       <w:start w:val="1"/>

</xml_diff>